<commit_message>
Jan - delete recipe
</commit_message>
<xml_diff>
--- a/doc/MixBook_IDD.docx
+++ b/doc/MixBook_IDD.docx
@@ -275,6 +275,12 @@
     </w:p>
     <w:p/>
     <w:p>
+      <w:r>
+        <w:t>localhost:3001/api/recipes/ -X POST -H 'Content-Type: application/json'</w:t>
+      </w:r>
+    </w:p>
+    <w:p/>
+    <w:p>
       <w:pPr>
         <w:pStyle w:val="Heading3"/>
       </w:pPr>
@@ -590,31 +596,7 @@
                 <w:rPr>
                   <w:rStyle w:val="Hyperlink"/>
                 </w:rPr>
-                <w:t>Ingr</w:t>
-              </w:r>
-              <w:r>
-                <w:rPr>
-                  <w:rStyle w:val="Hyperlink"/>
-                </w:rPr>
-                <w:t>e</w:t>
-              </w:r>
-              <w:r>
-                <w:rPr>
-                  <w:rStyle w:val="Hyperlink"/>
-                </w:rPr>
-                <w:t>di</w:t>
-              </w:r>
-              <w:r>
-                <w:rPr>
-                  <w:rStyle w:val="Hyperlink"/>
-                </w:rPr>
-                <w:t>e</w:t>
-              </w:r>
-              <w:r>
-                <w:rPr>
-                  <w:rStyle w:val="Hyperlink"/>
-                </w:rPr>
-                <w:t>nt</w:t>
+                <w:t>Ingredient</w:t>
               </w:r>
             </w:hyperlink>
           </w:p>
@@ -1153,6 +1135,7 @@
           </w:tcPr>
           <w:p>
             <w:r>
+              <w:lastRenderedPageBreak/>
               <w:t>final_amount</w:t>
             </w:r>
           </w:p>
@@ -1202,7 +1185,6 @@
     <w:p/>
     <w:p>
       <w:r>
-        <w:lastRenderedPageBreak/>
         <w:t>Example:</w:t>
       </w:r>
     </w:p>
@@ -1245,19 +1227,7 @@
         <w:rPr>
           <w:rStyle w:val="HTMLCode"/>
         </w:rPr>
-        <w:t>"name":"Coca Col</w:t>
-      </w:r>
-      <w:r>
-        <w:rPr>
-          <w:rStyle w:val="HTMLCode"/>
-        </w:rPr>
-        <w:t>a</w:t>
-      </w:r>
-      <w:r>
-        <w:rPr>
-          <w:rStyle w:val="HTMLCode"/>
-        </w:rPr>
-        <w:t>",</w:t>
+        <w:t>"name":"Coca Cola",</w:t>
       </w:r>
     </w:p>
     <w:p>
@@ -1271,19 +1241,7 @@
         <w:rPr>
           <w:rStyle w:val="HTMLCode"/>
         </w:rPr>
-        <w:t>"description":"</w:t>
-      </w:r>
-      <w:r>
-        <w:rPr>
-          <w:rStyle w:val="HTMLCode"/>
-        </w:rPr>
-        <w:t>just mix it</w:t>
-      </w:r>
-      <w:r>
-        <w:rPr>
-          <w:rStyle w:val="HTMLCode"/>
-        </w:rPr>
-        <w:t>",</w:t>
+        <w:t>"description":"just mix it",</w:t>
       </w:r>
     </w:p>
     <w:p>
@@ -1325,6 +1283,94 @@
           <w:rStyle w:val="HTMLCode"/>
         </w:rPr>
         <w:t>}</w:t>
+      </w:r>
+    </w:p>
+    <w:p>
+      <w:pPr>
+        <w:rPr>
+          <w:rStyle w:val="HTMLCode"/>
+        </w:rPr>
+      </w:pPr>
+    </w:p>
+    <w:p>
+      <w:pPr>
+        <w:pStyle w:val="Heading2"/>
+        <w:rPr>
+          <w:rStyle w:val="HTMLCode"/>
+          <w:rFonts w:asciiTheme="majorHAnsi" w:hAnsiTheme="majorHAnsi" w:cstheme="majorBidi"/>
+          <w:sz w:val="26"/>
+          <w:szCs w:val="26"/>
+        </w:rPr>
+      </w:pPr>
+      <w:r>
+        <w:rPr>
+          <w:rStyle w:val="HTMLCode"/>
+          <w:rFonts w:asciiTheme="majorHAnsi" w:hAnsiTheme="majorHAnsi" w:cstheme="majorBidi"/>
+          <w:sz w:val="26"/>
+          <w:szCs w:val="26"/>
+        </w:rPr>
+        <w:t>Delete recipe</w:t>
+      </w:r>
+    </w:p>
+    <w:p/>
+    <w:p>
+      <w:r>
+        <w:t>For deleting recipes.</w:t>
+      </w:r>
+    </w:p>
+    <w:p/>
+    <w:p>
+      <w:r>
+        <w:t>localhost:3001/api/recipes/</w:t>
+      </w:r>
+      <w:r>
+        <w:t>{id}</w:t>
+      </w:r>
+      <w:r>
+        <w:t xml:space="preserve"> -X </w:t>
+      </w:r>
+      <w:r>
+        <w:t>DELETE</w:t>
+      </w:r>
+    </w:p>
+    <w:p/>
+    <w:p>
+      <w:pPr>
+        <w:pStyle w:val="Heading3"/>
+      </w:pPr>
+      <w:r>
+        <w:t>Request</w:t>
+      </w:r>
+    </w:p>
+    <w:p/>
+    <w:p>
+      <w:pPr>
+        <w:rPr>
+          <w:rStyle w:val="HTMLCode"/>
+        </w:rPr>
+      </w:pPr>
+      <w:r>
+        <w:t>Parameter id – id of recipe</w:t>
+      </w:r>
+    </w:p>
+    <w:p/>
+    <w:p>
+      <w:pPr>
+        <w:pStyle w:val="Heading3"/>
+      </w:pPr>
+      <w:r>
+        <w:t>Response</w:t>
+      </w:r>
+    </w:p>
+    <w:p/>
+    <w:p>
+      <w:r>
+        <w:t>Status – 204</w:t>
+      </w:r>
+    </w:p>
+    <w:p>
+      <w:r>
+        <w:t>Send – “Recipe id {id} was deleted.”</w:t>
       </w:r>
     </w:p>
     <w:sectPr>

</xml_diff>

<commit_message>
Jan - get recipes
</commit_message>
<xml_diff>
--- a/doc/MixBook_IDD.docx
+++ b/doc/MixBook_IDD.docx
@@ -200,7 +200,10 @@
           </w:tcPr>
           <w:p>
             <w:r>
-              <w:t>Id of ingredient</w:t>
+              <w:t>i</w:t>
+            </w:r>
+            <w:r>
+              <w:t>d</w:t>
             </w:r>
           </w:p>
         </w:tc>
@@ -263,29 +266,13 @@
       <w:pPr>
         <w:pStyle w:val="Heading2"/>
       </w:pPr>
-      <w:r>
-        <w:t>Create recipe</w:t>
-      </w:r>
-    </w:p>
-    <w:p/>
-    <w:p>
-      <w:r>
-        <w:t>For creating new recipe.</w:t>
-      </w:r>
-    </w:p>
-    <w:p/>
-    <w:p>
-      <w:r>
-        <w:t>localhost:3001/api/recipes/ -X POST -H 'Content-Type: application/json'</w:t>
-      </w:r>
-    </w:p>
-    <w:p/>
-    <w:p>
-      <w:pPr>
-        <w:pStyle w:val="Heading3"/>
-      </w:pPr>
-      <w:r>
-        <w:t>Request</w:t>
+      <w:bookmarkStart w:id="1" w:name="_Ingredient_GET"/>
+      <w:bookmarkEnd w:id="1"/>
+      <w:r>
+        <w:t>Ingredient</w:t>
+      </w:r>
+      <w:r>
+        <w:t>_GET</w:t>
       </w:r>
     </w:p>
     <w:p/>
@@ -411,7 +398,7 @@
           </w:tcPr>
           <w:p>
             <w:r>
-              <w:t>name</w:t>
+              <w:t>id</w:t>
             </w:r>
           </w:p>
         </w:tc>
@@ -421,7 +408,7 @@
           </w:tcPr>
           <w:p>
             <w:r>
-              <w:t>Pepsi</w:t>
+              <w:t>3</w:t>
             </w:r>
           </w:p>
         </w:tc>
@@ -441,7 +428,7 @@
           </w:tcPr>
           <w:p>
             <w:r>
-              <w:t>String</w:t>
+              <w:t>int</w:t>
             </w:r>
           </w:p>
         </w:tc>
@@ -451,7 +438,7 @@
           </w:tcPr>
           <w:p>
             <w:r>
-              <w:t>Name of drink</w:t>
+              <w:t>id</w:t>
             </w:r>
           </w:p>
         </w:tc>
@@ -463,7 +450,7 @@
           </w:tcPr>
           <w:p>
             <w:r>
-              <w:t>description</w:t>
+              <w:t>name</w:t>
             </w:r>
           </w:p>
         </w:tc>
@@ -473,7 +460,7 @@
           </w:tcPr>
           <w:p>
             <w:r>
-              <w:t>Taste it!</w:t>
+              <w:t>Fanta</w:t>
             </w:r>
           </w:p>
         </w:tc>
@@ -483,7 +470,7 @@
           </w:tcPr>
           <w:p>
             <w:r>
-              <w:t>O</w:t>
+              <w:t>M</w:t>
             </w:r>
           </w:p>
         </w:tc>
@@ -503,7 +490,7 @@
           </w:tcPr>
           <w:p>
             <w:r>
-              <w:t>How to make it</w:t>
+              <w:t>name</w:t>
             </w:r>
           </w:p>
         </w:tc>
@@ -515,7 +502,7 @@
           </w:tcPr>
           <w:p>
             <w:r>
-              <w:t>preparationLength</w:t>
+              <w:t>description</w:t>
             </w:r>
           </w:p>
         </w:tc>
@@ -525,7 +512,7 @@
           </w:tcPr>
           <w:p>
             <w:r>
-              <w:t>2 minutes</w:t>
+              <w:t>Sweet</w:t>
             </w:r>
           </w:p>
         </w:tc>
@@ -553,7 +540,11 @@
           <w:tcPr>
             <w:tcW w:w="1791" w:type="dxa"/>
           </w:tcPr>
-          <w:p/>
+          <w:p>
+            <w:r>
+              <w:t>description</w:t>
+            </w:r>
+          </w:p>
         </w:tc>
       </w:tr>
       <w:tr>
@@ -563,7 +554,7 @@
           </w:tcPr>
           <w:p>
             <w:r>
-              <w:t>ingredients</w:t>
+              <w:t>unit</w:t>
             </w:r>
           </w:p>
         </w:tc>
@@ -571,7 +562,11 @@
           <w:tcPr>
             <w:tcW w:w="1784" w:type="dxa"/>
           </w:tcPr>
-          <w:p/>
+          <w:p>
+            <w:r>
+              <w:t>pc</w:t>
+            </w:r>
+          </w:p>
         </w:tc>
         <w:tc>
           <w:tcPr>
@@ -579,6 +574,58 @@
           </w:tcPr>
           <w:p>
             <w:r>
+              <w:t>M</w:t>
+            </w:r>
+          </w:p>
+        </w:tc>
+        <w:tc>
+          <w:tcPr>
+            <w:tcW w:w="2410" w:type="dxa"/>
+          </w:tcPr>
+          <w:p>
+            <w:r>
+              <w:t>String</w:t>
+            </w:r>
+          </w:p>
+        </w:tc>
+        <w:tc>
+          <w:tcPr>
+            <w:tcW w:w="1791" w:type="dxa"/>
+          </w:tcPr>
+          <w:p>
+            <w:r>
+              <w:t>unit</w:t>
+            </w:r>
+          </w:p>
+        </w:tc>
+      </w:tr>
+      <w:tr>
+        <w:tc>
+          <w:tcPr>
+            <w:tcW w:w="2039" w:type="dxa"/>
+          </w:tcPr>
+          <w:p>
+            <w:r>
+              <w:t>amount</w:t>
+            </w:r>
+          </w:p>
+        </w:tc>
+        <w:tc>
+          <w:tcPr>
+            <w:tcW w:w="1784" w:type="dxa"/>
+          </w:tcPr>
+          <w:p>
+            <w:r>
+              <w:t>20</w:t>
+            </w:r>
+          </w:p>
+        </w:tc>
+        <w:tc>
+          <w:tcPr>
+            <w:tcW w:w="992" w:type="dxa"/>
+          </w:tcPr>
+          <w:p>
+            <w:r>
               <w:t>O</w:t>
             </w:r>
           </w:p>
@@ -589,16 +636,8 @@
           </w:tcPr>
           <w:p>
             <w:r>
-              <w:t xml:space="preserve">Array of </w:t>
-            </w:r>
-            <w:hyperlink w:anchor="_Ingredient" w:history="1">
-              <w:r>
-                <w:rPr>
-                  <w:rStyle w:val="Hyperlink"/>
-                </w:rPr>
-                <w:t>Ingredient</w:t>
-              </w:r>
-            </w:hyperlink>
+              <w:t>int</w:t>
+            </w:r>
           </w:p>
         </w:tc>
         <w:tc>
@@ -607,7 +646,7 @@
           </w:tcPr>
           <w:p>
             <w:r>
-              <w:t>What you need</w:t>
+              <w:t>amount</w:t>
             </w:r>
           </w:p>
         </w:tc>
@@ -615,189 +654,17 @@
     </w:tbl>
     <w:p/>
     <w:p>
-      <w:r>
-        <w:t>Example:</w:t>
+      <w:pPr>
+        <w:pStyle w:val="Heading2"/>
+      </w:pPr>
+      <w:r>
+        <w:t>Create recipe</w:t>
       </w:r>
     </w:p>
     <w:p/>
     <w:p>
-      <w:pPr>
-        <w:rPr>
-          <w:rStyle w:val="HTMLCode"/>
-        </w:rPr>
-      </w:pPr>
-      <w:r>
-        <w:rPr>
-          <w:rStyle w:val="HTMLCode"/>
-        </w:rPr>
-        <w:t>{</w:t>
-      </w:r>
-    </w:p>
-    <w:p>
-      <w:pPr>
-        <w:rPr>
-          <w:rStyle w:val="HTMLCode"/>
-        </w:rPr>
-      </w:pPr>
-      <w:r>
-        <w:rPr>
-          <w:rStyle w:val="HTMLCode"/>
-        </w:rPr>
-        <w:t xml:space="preserve">    "name": "Coca Col</w:t>
-      </w:r>
-      <w:r>
-        <w:rPr>
-          <w:rStyle w:val="HTMLCode"/>
-        </w:rPr>
-        <w:t>a</w:t>
-      </w:r>
-      <w:r>
-        <w:rPr>
-          <w:rStyle w:val="HTMLCode"/>
-        </w:rPr>
-        <w:t>",</w:t>
-      </w:r>
-    </w:p>
-    <w:p>
-      <w:pPr>
-        <w:rPr>
-          <w:rStyle w:val="HTMLCode"/>
-        </w:rPr>
-      </w:pPr>
-      <w:r>
-        <w:rPr>
-          <w:rStyle w:val="HTMLCode"/>
-        </w:rPr>
-        <w:t xml:space="preserve">    "description": "</w:t>
-      </w:r>
-      <w:r>
-        <w:rPr>
-          <w:rStyle w:val="HTMLCode"/>
-        </w:rPr>
-        <w:t>just mix it</w:t>
-      </w:r>
-      <w:r>
-        <w:rPr>
-          <w:rStyle w:val="HTMLCode"/>
-        </w:rPr>
-        <w:t>",</w:t>
-      </w:r>
-    </w:p>
-    <w:p>
-      <w:pPr>
-        <w:rPr>
-          <w:rStyle w:val="HTMLCode"/>
-        </w:rPr>
-      </w:pPr>
-      <w:r>
-        <w:rPr>
-          <w:rStyle w:val="HTMLCode"/>
-        </w:rPr>
-        <w:t xml:space="preserve">    "preparationLength": "13",</w:t>
-      </w:r>
-    </w:p>
-    <w:p>
-      <w:pPr>
-        <w:rPr>
-          <w:rStyle w:val="HTMLCode"/>
-        </w:rPr>
-      </w:pPr>
-      <w:r>
-        <w:rPr>
-          <w:rStyle w:val="HTMLCode"/>
-        </w:rPr>
-        <w:t xml:space="preserve">    "ingredients": [{</w:t>
-      </w:r>
-    </w:p>
-    <w:p>
-      <w:pPr>
-        <w:rPr>
-          <w:rStyle w:val="HTMLCode"/>
-        </w:rPr>
-      </w:pPr>
-      <w:r>
-        <w:rPr>
-          <w:rStyle w:val="HTMLCode"/>
-        </w:rPr>
-        <w:t xml:space="preserve">        "id": 4,</w:t>
-      </w:r>
-    </w:p>
-    <w:p>
-      <w:pPr>
-        <w:rPr>
-          <w:rStyle w:val="HTMLCode"/>
-        </w:rPr>
-      </w:pPr>
-      <w:r>
-        <w:rPr>
-          <w:rStyle w:val="HTMLCode"/>
-        </w:rPr>
-        <w:t xml:space="preserve">        "amount": 5</w:t>
-      </w:r>
-    </w:p>
-    <w:p>
-      <w:pPr>
-        <w:rPr>
-          <w:rStyle w:val="HTMLCode"/>
-        </w:rPr>
-      </w:pPr>
-      <w:r>
-        <w:rPr>
-          <w:rStyle w:val="HTMLCode"/>
-        </w:rPr>
-        <w:t xml:space="preserve">    },{</w:t>
-      </w:r>
-    </w:p>
-    <w:p>
-      <w:pPr>
-        <w:rPr>
-          <w:rStyle w:val="HTMLCode"/>
-        </w:rPr>
-      </w:pPr>
-      <w:r>
-        <w:rPr>
-          <w:rStyle w:val="HTMLCode"/>
-        </w:rPr>
-        <w:t xml:space="preserve">        "id": 5,</w:t>
-      </w:r>
-    </w:p>
-    <w:p>
-      <w:pPr>
-        <w:rPr>
-          <w:rStyle w:val="HTMLCode"/>
-        </w:rPr>
-      </w:pPr>
-      <w:r>
-        <w:rPr>
-          <w:rStyle w:val="HTMLCode"/>
-        </w:rPr>
-        <w:t xml:space="preserve">        "amount": 7</w:t>
-      </w:r>
-    </w:p>
-    <w:p>
-      <w:pPr>
-        <w:rPr>
-          <w:rStyle w:val="HTMLCode"/>
-        </w:rPr>
-      </w:pPr>
-      <w:r>
-        <w:rPr>
-          <w:rStyle w:val="HTMLCode"/>
-        </w:rPr>
-        <w:t xml:space="preserve">    }]</w:t>
-      </w:r>
-    </w:p>
-    <w:p>
-      <w:pPr>
-        <w:rPr>
-          <w:rStyle w:val="HTMLCode"/>
-        </w:rPr>
-      </w:pPr>
-      <w:r>
-        <w:rPr>
-          <w:rStyle w:val="HTMLCode"/>
-        </w:rPr>
-        <w:t>}</w:t>
+      <w:r>
+        <w:t>For creating new recipe.</w:t>
       </w:r>
     </w:p>
     <w:p/>
@@ -806,9 +673,17 @@
         <w:pStyle w:val="Heading3"/>
       </w:pPr>
       <w:r>
-        <w:t>Response</w:t>
-      </w:r>
-    </w:p>
+        <w:t>Request</w:t>
+      </w:r>
+    </w:p>
+    <w:p/>
+    <w:p>
+      <w:r>
+        <w:t>localhost:3001/api/recipes/ -X POST -H 'Content-Type: application/json'</w:t>
+      </w:r>
+    </w:p>
+    <w:p/>
+    <w:p/>
     <w:tbl>
       <w:tblPr>
         <w:tblStyle w:val="TableGrid"/>
@@ -931,7 +806,7 @@
           </w:tcPr>
           <w:p>
             <w:r>
-              <w:t>id</w:t>
+              <w:t>name</w:t>
             </w:r>
           </w:p>
         </w:tc>
@@ -941,7 +816,7 @@
           </w:tcPr>
           <w:p>
             <w:r>
-              <w:t>23</w:t>
+              <w:t>Pepsi</w:t>
             </w:r>
           </w:p>
         </w:tc>
@@ -961,7 +836,7 @@
           </w:tcPr>
           <w:p>
             <w:r>
-              <w:t>int</w:t>
+              <w:t>String</w:t>
             </w:r>
           </w:p>
         </w:tc>
@@ -971,7 +846,7 @@
           </w:tcPr>
           <w:p>
             <w:r>
-              <w:t>If of recipe</w:t>
+              <w:t>Name of drink</w:t>
             </w:r>
           </w:p>
         </w:tc>
@@ -983,7 +858,7 @@
           </w:tcPr>
           <w:p>
             <w:r>
-              <w:t>name</w:t>
+              <w:t>description</w:t>
             </w:r>
           </w:p>
         </w:tc>
@@ -993,7 +868,7 @@
           </w:tcPr>
           <w:p>
             <w:r>
-              <w:t>Pepsi</w:t>
+              <w:t>Taste it!</w:t>
             </w:r>
           </w:p>
         </w:tc>
@@ -1003,7 +878,7 @@
           </w:tcPr>
           <w:p>
             <w:r>
-              <w:t>M</w:t>
+              <w:t>O</w:t>
             </w:r>
           </w:p>
         </w:tc>
@@ -1023,7 +898,7 @@
           </w:tcPr>
           <w:p>
             <w:r>
-              <w:t>Name of drink</w:t>
+              <w:t>How to make it</w:t>
             </w:r>
           </w:p>
         </w:tc>
@@ -1035,7 +910,7 @@
           </w:tcPr>
           <w:p>
             <w:r>
-              <w:t>description</w:t>
+              <w:t>preparationLength</w:t>
             </w:r>
           </w:p>
         </w:tc>
@@ -1045,7 +920,7 @@
           </w:tcPr>
           <w:p>
             <w:r>
-              <w:t>Taste it!</w:t>
+              <w:t>2 minutes</w:t>
             </w:r>
           </w:p>
         </w:tc>
@@ -1073,11 +948,7 @@
           <w:tcPr>
             <w:tcW w:w="1791" w:type="dxa"/>
           </w:tcPr>
-          <w:p>
-            <w:r>
-              <w:t>How to make it</w:t>
-            </w:r>
-          </w:p>
+          <w:p/>
         </w:tc>
       </w:tr>
       <w:tr>
@@ -1087,7 +958,7 @@
           </w:tcPr>
           <w:p>
             <w:r>
-              <w:t>preparationLength</w:t>
+              <w:t>ingredients</w:t>
             </w:r>
           </w:p>
         </w:tc>
@@ -1095,11 +966,7 @@
           <w:tcPr>
             <w:tcW w:w="1784" w:type="dxa"/>
           </w:tcPr>
-          <w:p>
-            <w:r>
-              <w:t>2 minutes</w:t>
-            </w:r>
-          </w:p>
+          <w:p/>
         </w:tc>
         <w:tc>
           <w:tcPr>
@@ -1117,66 +984,25 @@
           </w:tcPr>
           <w:p>
             <w:r>
-              <w:t>String</w:t>
-            </w:r>
+              <w:t xml:space="preserve">Array of </w:t>
+            </w:r>
+            <w:hyperlink w:anchor="_Ingredient" w:history="1">
+              <w:r>
+                <w:rPr>
+                  <w:rStyle w:val="Hyperlink"/>
+                </w:rPr>
+                <w:t>Ingredient</w:t>
+              </w:r>
+            </w:hyperlink>
           </w:p>
         </w:tc>
         <w:tc>
           <w:tcPr>
             <w:tcW w:w="1791" w:type="dxa"/>
           </w:tcPr>
-          <w:p/>
-        </w:tc>
-      </w:tr>
-      <w:tr>
-        <w:tc>
-          <w:tcPr>
-            <w:tcW w:w="2039" w:type="dxa"/>
-          </w:tcPr>
-          <w:p>
-            <w:r>
-              <w:lastRenderedPageBreak/>
-              <w:t>final_amount</w:t>
-            </w:r>
-          </w:p>
-        </w:tc>
-        <w:tc>
-          <w:tcPr>
-            <w:tcW w:w="1784" w:type="dxa"/>
-          </w:tcPr>
-          <w:p>
-            <w:r>
-              <w:t>2</w:t>
-            </w:r>
-          </w:p>
-        </w:tc>
-        <w:tc>
-          <w:tcPr>
-            <w:tcW w:w="992" w:type="dxa"/>
-          </w:tcPr>
-          <w:p>
-            <w:r>
-              <w:t>M</w:t>
-            </w:r>
-          </w:p>
-        </w:tc>
-        <w:tc>
-          <w:tcPr>
-            <w:tcW w:w="2410" w:type="dxa"/>
-          </w:tcPr>
-          <w:p>
-            <w:r>
-              <w:t>int</w:t>
-            </w:r>
-          </w:p>
-        </w:tc>
-        <w:tc>
-          <w:tcPr>
-            <w:tcW w:w="1791" w:type="dxa"/>
-          </w:tcPr>
-          <w:p>
-            <w:r>
-              <w:t>How many ingredients</w:t>
+          <w:p>
+            <w:r>
+              <w:t>What you need</w:t>
             </w:r>
           </w:p>
         </w:tc>
@@ -1204,6 +1030,575 @@
     </w:p>
     <w:p>
       <w:pPr>
+        <w:rPr>
+          <w:rStyle w:val="HTMLCode"/>
+        </w:rPr>
+      </w:pPr>
+      <w:r>
+        <w:rPr>
+          <w:rStyle w:val="HTMLCode"/>
+        </w:rPr>
+        <w:t xml:space="preserve">    "name": "Coca Col</w:t>
+      </w:r>
+      <w:r>
+        <w:rPr>
+          <w:rStyle w:val="HTMLCode"/>
+        </w:rPr>
+        <w:t>a</w:t>
+      </w:r>
+      <w:r>
+        <w:rPr>
+          <w:rStyle w:val="HTMLCode"/>
+        </w:rPr>
+        <w:t>",</w:t>
+      </w:r>
+    </w:p>
+    <w:p>
+      <w:pPr>
+        <w:rPr>
+          <w:rStyle w:val="HTMLCode"/>
+        </w:rPr>
+      </w:pPr>
+      <w:r>
+        <w:rPr>
+          <w:rStyle w:val="HTMLCode"/>
+        </w:rPr>
+        <w:t xml:space="preserve">    "description": "</w:t>
+      </w:r>
+      <w:r>
+        <w:rPr>
+          <w:rStyle w:val="HTMLCode"/>
+        </w:rPr>
+        <w:t>just mix it</w:t>
+      </w:r>
+      <w:r>
+        <w:rPr>
+          <w:rStyle w:val="HTMLCode"/>
+        </w:rPr>
+        <w:t>",</w:t>
+      </w:r>
+    </w:p>
+    <w:p>
+      <w:pPr>
+        <w:rPr>
+          <w:rStyle w:val="HTMLCode"/>
+        </w:rPr>
+      </w:pPr>
+      <w:r>
+        <w:rPr>
+          <w:rStyle w:val="HTMLCode"/>
+        </w:rPr>
+        <w:t xml:space="preserve">    "preparationLength": "13",</w:t>
+      </w:r>
+    </w:p>
+    <w:p>
+      <w:pPr>
+        <w:rPr>
+          <w:rStyle w:val="HTMLCode"/>
+        </w:rPr>
+      </w:pPr>
+      <w:r>
+        <w:rPr>
+          <w:rStyle w:val="HTMLCode"/>
+        </w:rPr>
+        <w:t xml:space="preserve">    "ingredients": [{</w:t>
+      </w:r>
+    </w:p>
+    <w:p>
+      <w:pPr>
+        <w:rPr>
+          <w:rStyle w:val="HTMLCode"/>
+        </w:rPr>
+      </w:pPr>
+      <w:r>
+        <w:rPr>
+          <w:rStyle w:val="HTMLCode"/>
+        </w:rPr>
+        <w:t xml:space="preserve">        "id": 4,</w:t>
+      </w:r>
+    </w:p>
+    <w:p>
+      <w:pPr>
+        <w:rPr>
+          <w:rStyle w:val="HTMLCode"/>
+        </w:rPr>
+      </w:pPr>
+      <w:r>
+        <w:rPr>
+          <w:rStyle w:val="HTMLCode"/>
+        </w:rPr>
+        <w:t xml:space="preserve">        "amount": 5</w:t>
+      </w:r>
+    </w:p>
+    <w:p>
+      <w:pPr>
+        <w:rPr>
+          <w:rStyle w:val="HTMLCode"/>
+        </w:rPr>
+      </w:pPr>
+      <w:r>
+        <w:rPr>
+          <w:rStyle w:val="HTMLCode"/>
+        </w:rPr>
+        <w:t xml:space="preserve">    },{</w:t>
+      </w:r>
+    </w:p>
+    <w:p>
+      <w:pPr>
+        <w:rPr>
+          <w:rStyle w:val="HTMLCode"/>
+        </w:rPr>
+      </w:pPr>
+      <w:r>
+        <w:rPr>
+          <w:rStyle w:val="HTMLCode"/>
+        </w:rPr>
+        <w:t xml:space="preserve">        "id": 5,</w:t>
+      </w:r>
+    </w:p>
+    <w:p>
+      <w:pPr>
+        <w:rPr>
+          <w:rStyle w:val="HTMLCode"/>
+        </w:rPr>
+      </w:pPr>
+      <w:r>
+        <w:rPr>
+          <w:rStyle w:val="HTMLCode"/>
+        </w:rPr>
+        <w:lastRenderedPageBreak/>
+        <w:t xml:space="preserve">        "amount": 7</w:t>
+      </w:r>
+    </w:p>
+    <w:p>
+      <w:pPr>
+        <w:rPr>
+          <w:rStyle w:val="HTMLCode"/>
+        </w:rPr>
+      </w:pPr>
+      <w:r>
+        <w:rPr>
+          <w:rStyle w:val="HTMLCode"/>
+        </w:rPr>
+        <w:t xml:space="preserve">    }]</w:t>
+      </w:r>
+    </w:p>
+    <w:p>
+      <w:pPr>
+        <w:rPr>
+          <w:rStyle w:val="HTMLCode"/>
+        </w:rPr>
+      </w:pPr>
+      <w:r>
+        <w:rPr>
+          <w:rStyle w:val="HTMLCode"/>
+        </w:rPr>
+        <w:t>}</w:t>
+      </w:r>
+    </w:p>
+    <w:p/>
+    <w:p>
+      <w:pPr>
+        <w:pStyle w:val="Heading3"/>
+      </w:pPr>
+      <w:r>
+        <w:t>Response</w:t>
+      </w:r>
+    </w:p>
+    <w:tbl>
+      <w:tblPr>
+        <w:tblStyle w:val="TableGrid"/>
+        <w:tblW w:w="0" w:type="auto"/>
+        <w:tblLook w:val="04A0" w:firstRow="1" w:lastRow="0" w:firstColumn="1" w:lastColumn="0" w:noHBand="0" w:noVBand="1"/>
+      </w:tblPr>
+      <w:tblGrid>
+        <w:gridCol w:w="2039"/>
+        <w:gridCol w:w="1784"/>
+        <w:gridCol w:w="992"/>
+        <w:gridCol w:w="2410"/>
+        <w:gridCol w:w="1791"/>
+      </w:tblGrid>
+      <w:tr>
+        <w:tc>
+          <w:tcPr>
+            <w:tcW w:w="2039" w:type="dxa"/>
+          </w:tcPr>
+          <w:p>
+            <w:pPr>
+              <w:rPr>
+                <w:b/>
+                <w:bCs/>
+              </w:rPr>
+            </w:pPr>
+            <w:r>
+              <w:rPr>
+                <w:b/>
+                <w:bCs/>
+              </w:rPr>
+              <w:t>Property name</w:t>
+            </w:r>
+          </w:p>
+        </w:tc>
+        <w:tc>
+          <w:tcPr>
+            <w:tcW w:w="1784" w:type="dxa"/>
+          </w:tcPr>
+          <w:p>
+            <w:pPr>
+              <w:rPr>
+                <w:b/>
+                <w:bCs/>
+              </w:rPr>
+            </w:pPr>
+            <w:r>
+              <w:rPr>
+                <w:b/>
+                <w:bCs/>
+              </w:rPr>
+              <w:t>Example value</w:t>
+            </w:r>
+          </w:p>
+        </w:tc>
+        <w:tc>
+          <w:tcPr>
+            <w:tcW w:w="992" w:type="dxa"/>
+          </w:tcPr>
+          <w:p>
+            <w:pPr>
+              <w:rPr>
+                <w:b/>
+                <w:bCs/>
+              </w:rPr>
+            </w:pPr>
+            <w:r>
+              <w:rPr>
+                <w:b/>
+                <w:bCs/>
+              </w:rPr>
+              <w:t>Priority</w:t>
+            </w:r>
+          </w:p>
+        </w:tc>
+        <w:tc>
+          <w:tcPr>
+            <w:tcW w:w="2410" w:type="dxa"/>
+          </w:tcPr>
+          <w:p>
+            <w:pPr>
+              <w:rPr>
+                <w:b/>
+                <w:bCs/>
+              </w:rPr>
+            </w:pPr>
+            <w:r>
+              <w:rPr>
+                <w:b/>
+                <w:bCs/>
+              </w:rPr>
+              <w:t>Type</w:t>
+            </w:r>
+          </w:p>
+        </w:tc>
+        <w:tc>
+          <w:tcPr>
+            <w:tcW w:w="1791" w:type="dxa"/>
+          </w:tcPr>
+          <w:p>
+            <w:pPr>
+              <w:rPr>
+                <w:b/>
+                <w:bCs/>
+              </w:rPr>
+            </w:pPr>
+            <w:r>
+              <w:rPr>
+                <w:b/>
+                <w:bCs/>
+              </w:rPr>
+              <w:t>Description</w:t>
+            </w:r>
+          </w:p>
+        </w:tc>
+      </w:tr>
+      <w:tr>
+        <w:tc>
+          <w:tcPr>
+            <w:tcW w:w="2039" w:type="dxa"/>
+          </w:tcPr>
+          <w:p>
+            <w:r>
+              <w:t>id</w:t>
+            </w:r>
+          </w:p>
+        </w:tc>
+        <w:tc>
+          <w:tcPr>
+            <w:tcW w:w="1784" w:type="dxa"/>
+          </w:tcPr>
+          <w:p>
+            <w:r>
+              <w:t>23</w:t>
+            </w:r>
+          </w:p>
+        </w:tc>
+        <w:tc>
+          <w:tcPr>
+            <w:tcW w:w="992" w:type="dxa"/>
+          </w:tcPr>
+          <w:p>
+            <w:r>
+              <w:t>M</w:t>
+            </w:r>
+          </w:p>
+        </w:tc>
+        <w:tc>
+          <w:tcPr>
+            <w:tcW w:w="2410" w:type="dxa"/>
+          </w:tcPr>
+          <w:p>
+            <w:r>
+              <w:t>int</w:t>
+            </w:r>
+          </w:p>
+        </w:tc>
+        <w:tc>
+          <w:tcPr>
+            <w:tcW w:w="1791" w:type="dxa"/>
+          </w:tcPr>
+          <w:p>
+            <w:r>
+              <w:t>If of recipe</w:t>
+            </w:r>
+          </w:p>
+        </w:tc>
+      </w:tr>
+      <w:tr>
+        <w:tc>
+          <w:tcPr>
+            <w:tcW w:w="2039" w:type="dxa"/>
+          </w:tcPr>
+          <w:p>
+            <w:r>
+              <w:t>name</w:t>
+            </w:r>
+          </w:p>
+        </w:tc>
+        <w:tc>
+          <w:tcPr>
+            <w:tcW w:w="1784" w:type="dxa"/>
+          </w:tcPr>
+          <w:p>
+            <w:r>
+              <w:t>Pepsi</w:t>
+            </w:r>
+          </w:p>
+        </w:tc>
+        <w:tc>
+          <w:tcPr>
+            <w:tcW w:w="992" w:type="dxa"/>
+          </w:tcPr>
+          <w:p>
+            <w:r>
+              <w:t>M</w:t>
+            </w:r>
+          </w:p>
+        </w:tc>
+        <w:tc>
+          <w:tcPr>
+            <w:tcW w:w="2410" w:type="dxa"/>
+          </w:tcPr>
+          <w:p>
+            <w:r>
+              <w:t>String</w:t>
+            </w:r>
+          </w:p>
+        </w:tc>
+        <w:tc>
+          <w:tcPr>
+            <w:tcW w:w="1791" w:type="dxa"/>
+          </w:tcPr>
+          <w:p>
+            <w:r>
+              <w:t>Name of drink</w:t>
+            </w:r>
+          </w:p>
+        </w:tc>
+      </w:tr>
+      <w:tr>
+        <w:tc>
+          <w:tcPr>
+            <w:tcW w:w="2039" w:type="dxa"/>
+          </w:tcPr>
+          <w:p>
+            <w:r>
+              <w:t>description</w:t>
+            </w:r>
+          </w:p>
+        </w:tc>
+        <w:tc>
+          <w:tcPr>
+            <w:tcW w:w="1784" w:type="dxa"/>
+          </w:tcPr>
+          <w:p>
+            <w:r>
+              <w:t>Taste it!</w:t>
+            </w:r>
+          </w:p>
+        </w:tc>
+        <w:tc>
+          <w:tcPr>
+            <w:tcW w:w="992" w:type="dxa"/>
+          </w:tcPr>
+          <w:p>
+            <w:r>
+              <w:t>O</w:t>
+            </w:r>
+          </w:p>
+        </w:tc>
+        <w:tc>
+          <w:tcPr>
+            <w:tcW w:w="2410" w:type="dxa"/>
+          </w:tcPr>
+          <w:p>
+            <w:r>
+              <w:t>String</w:t>
+            </w:r>
+          </w:p>
+        </w:tc>
+        <w:tc>
+          <w:tcPr>
+            <w:tcW w:w="1791" w:type="dxa"/>
+          </w:tcPr>
+          <w:p>
+            <w:r>
+              <w:t>How to make it</w:t>
+            </w:r>
+          </w:p>
+        </w:tc>
+      </w:tr>
+      <w:tr>
+        <w:tc>
+          <w:tcPr>
+            <w:tcW w:w="2039" w:type="dxa"/>
+          </w:tcPr>
+          <w:p>
+            <w:r>
+              <w:t>preparationLength</w:t>
+            </w:r>
+          </w:p>
+        </w:tc>
+        <w:tc>
+          <w:tcPr>
+            <w:tcW w:w="1784" w:type="dxa"/>
+          </w:tcPr>
+          <w:p>
+            <w:r>
+              <w:t>2 minutes</w:t>
+            </w:r>
+          </w:p>
+        </w:tc>
+        <w:tc>
+          <w:tcPr>
+            <w:tcW w:w="992" w:type="dxa"/>
+          </w:tcPr>
+          <w:p>
+            <w:r>
+              <w:t>O</w:t>
+            </w:r>
+          </w:p>
+        </w:tc>
+        <w:tc>
+          <w:tcPr>
+            <w:tcW w:w="2410" w:type="dxa"/>
+          </w:tcPr>
+          <w:p>
+            <w:r>
+              <w:t>String</w:t>
+            </w:r>
+          </w:p>
+        </w:tc>
+        <w:tc>
+          <w:tcPr>
+            <w:tcW w:w="1791" w:type="dxa"/>
+          </w:tcPr>
+          <w:p/>
+        </w:tc>
+      </w:tr>
+      <w:tr>
+        <w:tc>
+          <w:tcPr>
+            <w:tcW w:w="2039" w:type="dxa"/>
+          </w:tcPr>
+          <w:p>
+            <w:r>
+              <w:t>final_amount</w:t>
+            </w:r>
+          </w:p>
+        </w:tc>
+        <w:tc>
+          <w:tcPr>
+            <w:tcW w:w="1784" w:type="dxa"/>
+          </w:tcPr>
+          <w:p>
+            <w:r>
+              <w:t>2</w:t>
+            </w:r>
+          </w:p>
+        </w:tc>
+        <w:tc>
+          <w:tcPr>
+            <w:tcW w:w="992" w:type="dxa"/>
+          </w:tcPr>
+          <w:p>
+            <w:r>
+              <w:t>M</w:t>
+            </w:r>
+          </w:p>
+        </w:tc>
+        <w:tc>
+          <w:tcPr>
+            <w:tcW w:w="2410" w:type="dxa"/>
+          </w:tcPr>
+          <w:p>
+            <w:r>
+              <w:t>int</w:t>
+            </w:r>
+          </w:p>
+        </w:tc>
+        <w:tc>
+          <w:tcPr>
+            <w:tcW w:w="1791" w:type="dxa"/>
+          </w:tcPr>
+          <w:p>
+            <w:r>
+              <w:t>How many ingredients</w:t>
+            </w:r>
+          </w:p>
+        </w:tc>
+      </w:tr>
+    </w:tbl>
+    <w:p/>
+    <w:p>
+      <w:r>
+        <w:t>Example:</w:t>
+      </w:r>
+    </w:p>
+    <w:p/>
+    <w:p>
+      <w:pPr>
+        <w:rPr>
+          <w:rStyle w:val="HTMLCode"/>
+        </w:rPr>
+      </w:pPr>
+      <w:r>
+        <w:rPr>
+          <w:rStyle w:val="HTMLCode"/>
+        </w:rPr>
+        <w:t>{</w:t>
+      </w:r>
+    </w:p>
+    <w:p>
+      <w:pPr>
         <w:ind w:firstLine="720"/>
         <w:rPr>
           <w:rStyle w:val="HTMLCode"/>
@@ -1320,6 +1715,15 @@
     </w:p>
     <w:p/>
     <w:p>
+      <w:pPr>
+        <w:pStyle w:val="Heading3"/>
+      </w:pPr>
+      <w:r>
+        <w:t>Request</w:t>
+      </w:r>
+    </w:p>
+    <w:p/>
+    <w:p>
       <w:r>
         <w:t>localhost:3001/api/recipes/</w:t>
       </w:r>
@@ -1336,9 +1740,85 @@
     <w:p/>
     <w:p>
       <w:pPr>
+        <w:rPr>
+          <w:rStyle w:val="HTMLCode"/>
+        </w:rPr>
+      </w:pPr>
+      <w:r>
+        <w:t>Parameter id – id of recipe</w:t>
+      </w:r>
+    </w:p>
+    <w:p/>
+    <w:p>
+      <w:pPr>
         <w:pStyle w:val="Heading3"/>
       </w:pPr>
       <w:r>
+        <w:t>Response</w:t>
+      </w:r>
+    </w:p>
+    <w:p/>
+    <w:p>
+      <w:r>
+        <w:t>Status – 204</w:t>
+      </w:r>
+    </w:p>
+    <w:p>
+      <w:r>
+        <w:t>Send – “Recipe id {id} was deleted.”</w:t>
+      </w:r>
+    </w:p>
+    <w:p/>
+    <w:p>
+      <w:pPr>
+        <w:pStyle w:val="Heading2"/>
+        <w:rPr>
+          <w:rStyle w:val="HTMLCode"/>
+          <w:rFonts w:asciiTheme="majorHAnsi" w:hAnsiTheme="majorHAnsi" w:cstheme="majorBidi"/>
+          <w:sz w:val="26"/>
+          <w:szCs w:val="26"/>
+        </w:rPr>
+      </w:pPr>
+      <w:r>
+        <w:rPr>
+          <w:rStyle w:val="HTMLCode"/>
+          <w:rFonts w:asciiTheme="majorHAnsi" w:hAnsiTheme="majorHAnsi" w:cstheme="majorBidi"/>
+          <w:sz w:val="26"/>
+          <w:szCs w:val="26"/>
+        </w:rPr>
+        <w:t>Get</w:t>
+      </w:r>
+      <w:r>
+        <w:rPr>
+          <w:rStyle w:val="HTMLCode"/>
+          <w:rFonts w:asciiTheme="majorHAnsi" w:hAnsiTheme="majorHAnsi" w:cstheme="majorBidi"/>
+          <w:sz w:val="26"/>
+          <w:szCs w:val="26"/>
+        </w:rPr>
+        <w:t xml:space="preserve"> recipe</w:t>
+      </w:r>
+      <w:r>
+        <w:rPr>
+          <w:rStyle w:val="HTMLCode"/>
+          <w:rFonts w:asciiTheme="majorHAnsi" w:hAnsiTheme="majorHAnsi" w:cstheme="majorBidi"/>
+          <w:sz w:val="26"/>
+          <w:szCs w:val="26"/>
+        </w:rPr>
+        <w:t>s</w:t>
+      </w:r>
+    </w:p>
+    <w:p/>
+    <w:p>
+      <w:r>
+        <w:t>To get all recipes with ingredients.</w:t>
+      </w:r>
+    </w:p>
+    <w:p/>
+    <w:p>
+      <w:pPr>
+        <w:pStyle w:val="Heading3"/>
+      </w:pPr>
+      <w:r>
         <w:t>Request</w:t>
       </w:r>
     </w:p>
@@ -1346,33 +1826,462 @@
     <w:p>
       <w:pPr>
         <w:rPr>
-          <w:rStyle w:val="HTMLCode"/>
-        </w:rPr>
-      </w:pPr>
-      <w:r>
-        <w:t>Parameter id – id of recipe</w:t>
+          <w:lang w:val="en-GB"/>
+        </w:rPr>
+      </w:pPr>
+      <w:r>
+        <w:rPr>
+          <w:lang w:val="en-GB"/>
+        </w:rPr>
+        <w:t>localhost:3001/api/recipes/ -X GET</w:t>
+      </w:r>
+    </w:p>
+    <w:p>
+      <w:pPr>
+        <w:rPr>
+          <w:lang w:val="en-GB"/>
+        </w:rPr>
+      </w:pPr>
+    </w:p>
+    <w:p>
+      <w:pPr>
+        <w:pStyle w:val="Heading3"/>
+      </w:pPr>
+      <w:r>
+        <w:t>Response</w:t>
       </w:r>
     </w:p>
     <w:p/>
-    <w:p>
-      <w:pPr>
-        <w:pStyle w:val="Heading3"/>
-      </w:pPr>
-      <w:r>
-        <w:t>Response</w:t>
-      </w:r>
-    </w:p>
+    <w:tbl>
+      <w:tblPr>
+        <w:tblStyle w:val="TableGrid"/>
+        <w:tblW w:w="0" w:type="auto"/>
+        <w:tblLook w:val="04A0" w:firstRow="1" w:lastRow="0" w:firstColumn="1" w:lastColumn="0" w:noHBand="0" w:noVBand="1"/>
+      </w:tblPr>
+      <w:tblGrid>
+        <w:gridCol w:w="2039"/>
+        <w:gridCol w:w="1784"/>
+        <w:gridCol w:w="992"/>
+        <w:gridCol w:w="2410"/>
+        <w:gridCol w:w="1791"/>
+      </w:tblGrid>
+      <w:tr>
+        <w:tc>
+          <w:tcPr>
+            <w:tcW w:w="2039" w:type="dxa"/>
+          </w:tcPr>
+          <w:p>
+            <w:pPr>
+              <w:rPr>
+                <w:b/>
+                <w:bCs/>
+              </w:rPr>
+            </w:pPr>
+            <w:r>
+              <w:rPr>
+                <w:b/>
+                <w:bCs/>
+              </w:rPr>
+              <w:lastRenderedPageBreak/>
+              <w:t>Property name</w:t>
+            </w:r>
+          </w:p>
+        </w:tc>
+        <w:tc>
+          <w:tcPr>
+            <w:tcW w:w="1784" w:type="dxa"/>
+          </w:tcPr>
+          <w:p>
+            <w:pPr>
+              <w:rPr>
+                <w:b/>
+                <w:bCs/>
+              </w:rPr>
+            </w:pPr>
+            <w:r>
+              <w:rPr>
+                <w:b/>
+                <w:bCs/>
+              </w:rPr>
+              <w:t>Example value</w:t>
+            </w:r>
+          </w:p>
+        </w:tc>
+        <w:tc>
+          <w:tcPr>
+            <w:tcW w:w="992" w:type="dxa"/>
+          </w:tcPr>
+          <w:p>
+            <w:pPr>
+              <w:rPr>
+                <w:b/>
+                <w:bCs/>
+              </w:rPr>
+            </w:pPr>
+            <w:r>
+              <w:rPr>
+                <w:b/>
+                <w:bCs/>
+              </w:rPr>
+              <w:t>Priority</w:t>
+            </w:r>
+          </w:p>
+        </w:tc>
+        <w:tc>
+          <w:tcPr>
+            <w:tcW w:w="2410" w:type="dxa"/>
+          </w:tcPr>
+          <w:p>
+            <w:pPr>
+              <w:rPr>
+                <w:b/>
+                <w:bCs/>
+              </w:rPr>
+            </w:pPr>
+            <w:r>
+              <w:rPr>
+                <w:b/>
+                <w:bCs/>
+              </w:rPr>
+              <w:t>Type</w:t>
+            </w:r>
+          </w:p>
+        </w:tc>
+        <w:tc>
+          <w:tcPr>
+            <w:tcW w:w="1791" w:type="dxa"/>
+          </w:tcPr>
+          <w:p>
+            <w:pPr>
+              <w:rPr>
+                <w:b/>
+                <w:bCs/>
+              </w:rPr>
+            </w:pPr>
+            <w:r>
+              <w:rPr>
+                <w:b/>
+                <w:bCs/>
+              </w:rPr>
+              <w:t>Description</w:t>
+            </w:r>
+          </w:p>
+        </w:tc>
+      </w:tr>
+      <w:tr>
+        <w:tc>
+          <w:tcPr>
+            <w:tcW w:w="2039" w:type="dxa"/>
+          </w:tcPr>
+          <w:p>
+            <w:r>
+              <w:t>id</w:t>
+            </w:r>
+          </w:p>
+        </w:tc>
+        <w:tc>
+          <w:tcPr>
+            <w:tcW w:w="1784" w:type="dxa"/>
+          </w:tcPr>
+          <w:p>
+            <w:r>
+              <w:t>23</w:t>
+            </w:r>
+          </w:p>
+        </w:tc>
+        <w:tc>
+          <w:tcPr>
+            <w:tcW w:w="992" w:type="dxa"/>
+          </w:tcPr>
+          <w:p>
+            <w:r>
+              <w:t>M</w:t>
+            </w:r>
+          </w:p>
+        </w:tc>
+        <w:tc>
+          <w:tcPr>
+            <w:tcW w:w="2410" w:type="dxa"/>
+          </w:tcPr>
+          <w:p>
+            <w:r>
+              <w:t>int</w:t>
+            </w:r>
+          </w:p>
+        </w:tc>
+        <w:tc>
+          <w:tcPr>
+            <w:tcW w:w="1791" w:type="dxa"/>
+          </w:tcPr>
+          <w:p>
+            <w:r>
+              <w:t>If of recipe</w:t>
+            </w:r>
+          </w:p>
+        </w:tc>
+      </w:tr>
+      <w:tr>
+        <w:tc>
+          <w:tcPr>
+            <w:tcW w:w="2039" w:type="dxa"/>
+          </w:tcPr>
+          <w:p>
+            <w:r>
+              <w:t>name</w:t>
+            </w:r>
+          </w:p>
+        </w:tc>
+        <w:tc>
+          <w:tcPr>
+            <w:tcW w:w="1784" w:type="dxa"/>
+          </w:tcPr>
+          <w:p>
+            <w:r>
+              <w:t>Pepsi</w:t>
+            </w:r>
+          </w:p>
+        </w:tc>
+        <w:tc>
+          <w:tcPr>
+            <w:tcW w:w="992" w:type="dxa"/>
+          </w:tcPr>
+          <w:p>
+            <w:r>
+              <w:t>M</w:t>
+            </w:r>
+          </w:p>
+        </w:tc>
+        <w:tc>
+          <w:tcPr>
+            <w:tcW w:w="2410" w:type="dxa"/>
+          </w:tcPr>
+          <w:p>
+            <w:r>
+              <w:t>String</w:t>
+            </w:r>
+          </w:p>
+        </w:tc>
+        <w:tc>
+          <w:tcPr>
+            <w:tcW w:w="1791" w:type="dxa"/>
+          </w:tcPr>
+          <w:p>
+            <w:r>
+              <w:t>Name of drink</w:t>
+            </w:r>
+          </w:p>
+        </w:tc>
+      </w:tr>
+      <w:tr>
+        <w:tc>
+          <w:tcPr>
+            <w:tcW w:w="2039" w:type="dxa"/>
+          </w:tcPr>
+          <w:p>
+            <w:r>
+              <w:t>description</w:t>
+            </w:r>
+          </w:p>
+        </w:tc>
+        <w:tc>
+          <w:tcPr>
+            <w:tcW w:w="1784" w:type="dxa"/>
+          </w:tcPr>
+          <w:p>
+            <w:r>
+              <w:t>Taste it!</w:t>
+            </w:r>
+          </w:p>
+        </w:tc>
+        <w:tc>
+          <w:tcPr>
+            <w:tcW w:w="992" w:type="dxa"/>
+          </w:tcPr>
+          <w:p>
+            <w:r>
+              <w:t>O</w:t>
+            </w:r>
+          </w:p>
+        </w:tc>
+        <w:tc>
+          <w:tcPr>
+            <w:tcW w:w="2410" w:type="dxa"/>
+          </w:tcPr>
+          <w:p>
+            <w:r>
+              <w:t>String</w:t>
+            </w:r>
+          </w:p>
+        </w:tc>
+        <w:tc>
+          <w:tcPr>
+            <w:tcW w:w="1791" w:type="dxa"/>
+          </w:tcPr>
+          <w:p>
+            <w:r>
+              <w:t>How to make it</w:t>
+            </w:r>
+          </w:p>
+        </w:tc>
+      </w:tr>
+      <w:tr>
+        <w:tc>
+          <w:tcPr>
+            <w:tcW w:w="2039" w:type="dxa"/>
+          </w:tcPr>
+          <w:p>
+            <w:r>
+              <w:t>preparationLength</w:t>
+            </w:r>
+          </w:p>
+        </w:tc>
+        <w:tc>
+          <w:tcPr>
+            <w:tcW w:w="1784" w:type="dxa"/>
+          </w:tcPr>
+          <w:p>
+            <w:r>
+              <w:t>2 minutes</w:t>
+            </w:r>
+          </w:p>
+        </w:tc>
+        <w:tc>
+          <w:tcPr>
+            <w:tcW w:w="992" w:type="dxa"/>
+          </w:tcPr>
+          <w:p>
+            <w:r>
+              <w:t>O</w:t>
+            </w:r>
+          </w:p>
+        </w:tc>
+        <w:tc>
+          <w:tcPr>
+            <w:tcW w:w="2410" w:type="dxa"/>
+          </w:tcPr>
+          <w:p>
+            <w:r>
+              <w:t>String</w:t>
+            </w:r>
+          </w:p>
+        </w:tc>
+        <w:tc>
+          <w:tcPr>
+            <w:tcW w:w="1791" w:type="dxa"/>
+          </w:tcPr>
+          <w:p/>
+        </w:tc>
+      </w:tr>
+      <w:tr>
+        <w:tc>
+          <w:tcPr>
+            <w:tcW w:w="2039" w:type="dxa"/>
+          </w:tcPr>
+          <w:p>
+            <w:r>
+              <w:t>final_amount</w:t>
+            </w:r>
+          </w:p>
+        </w:tc>
+        <w:tc>
+          <w:tcPr>
+            <w:tcW w:w="1784" w:type="dxa"/>
+          </w:tcPr>
+          <w:p>
+            <w:r>
+              <w:t>2</w:t>
+            </w:r>
+          </w:p>
+        </w:tc>
+        <w:tc>
+          <w:tcPr>
+            <w:tcW w:w="992" w:type="dxa"/>
+          </w:tcPr>
+          <w:p>
+            <w:r>
+              <w:t>M</w:t>
+            </w:r>
+          </w:p>
+        </w:tc>
+        <w:tc>
+          <w:tcPr>
+            <w:tcW w:w="2410" w:type="dxa"/>
+          </w:tcPr>
+          <w:p>
+            <w:r>
+              <w:t>int</w:t>
+            </w:r>
+          </w:p>
+        </w:tc>
+        <w:tc>
+          <w:tcPr>
+            <w:tcW w:w="1791" w:type="dxa"/>
+          </w:tcPr>
+          <w:p>
+            <w:r>
+              <w:t>How many ingredients</w:t>
+            </w:r>
+          </w:p>
+        </w:tc>
+      </w:tr>
+      <w:tr>
+        <w:tc>
+          <w:tcPr>
+            <w:tcW w:w="2039" w:type="dxa"/>
+          </w:tcPr>
+          <w:p>
+            <w:r>
+              <w:t>Ingredients</w:t>
+            </w:r>
+          </w:p>
+        </w:tc>
+        <w:tc>
+          <w:tcPr>
+            <w:tcW w:w="1784" w:type="dxa"/>
+          </w:tcPr>
+          <w:p/>
+        </w:tc>
+        <w:tc>
+          <w:tcPr>
+            <w:tcW w:w="992" w:type="dxa"/>
+          </w:tcPr>
+          <w:p>
+            <w:r>
+              <w:t>O</w:t>
+            </w:r>
+          </w:p>
+        </w:tc>
+        <w:tc>
+          <w:tcPr>
+            <w:tcW w:w="2410" w:type="dxa"/>
+          </w:tcPr>
+          <w:p>
+            <w:r>
+              <w:t xml:space="preserve">Array of </w:t>
+            </w:r>
+            <w:hyperlink w:anchor="_Ingredient_GET" w:history="1">
+              <w:r>
+                <w:rPr>
+                  <w:rStyle w:val="Hyperlink"/>
+                </w:rPr>
+                <w:t>Ingredient_GET</w:t>
+              </w:r>
+            </w:hyperlink>
+          </w:p>
+        </w:tc>
+        <w:tc>
+          <w:tcPr>
+            <w:tcW w:w="1791" w:type="dxa"/>
+          </w:tcPr>
+          <w:p>
+            <w:r>
+              <w:t>What you need</w:t>
+            </w:r>
+          </w:p>
+        </w:tc>
+      </w:tr>
+    </w:tbl>
     <w:p/>
-    <w:p>
-      <w:r>
-        <w:t>Status – 204</w:t>
-      </w:r>
-    </w:p>
-    <w:p>
-      <w:r>
-        <w:t>Send – “Recipe id {id} was deleted.”</w:t>
-      </w:r>
-    </w:p>
     <w:sectPr>
       <w:pgSz w:w="11906" w:h="16838"/>
       <w:pgMar w:top="1440" w:right="1440" w:bottom="1440" w:left="1440" w:header="708" w:footer="708" w:gutter="0"/>

</xml_diff>

<commit_message>
Jan - update create recipe + doc
</commit_message>
<xml_diff>
--- a/doc/MixBook_IDD.docx
+++ b/doc/MixBook_IDD.docx
@@ -25,21 +25,22 @@
     </w:p>
     <w:sdt>
       <w:sdtPr>
+        <w:rPr>
+          <w:rFonts w:asciiTheme="minorHAnsi" w:eastAsiaTheme="minorHAnsi" w:hAnsiTheme="minorHAnsi" w:cstheme="minorBidi"/>
+          <w:b w:val="0"/>
+          <w:bCs w:val="0"/>
+          <w:noProof/>
+          <w:color w:val="auto"/>
+          <w:sz w:val="24"/>
+          <w:szCs w:val="24"/>
+        </w:rPr>
         <w:id w:val="396328826"/>
         <w:docPartObj>
           <w:docPartGallery w:val="Table of Contents"/>
           <w:docPartUnique/>
         </w:docPartObj>
       </w:sdtPr>
-      <w:sdtEndPr>
-        <w:rPr>
-          <w:rFonts w:asciiTheme="minorHAnsi" w:eastAsiaTheme="minorHAnsi" w:hAnsiTheme="minorHAnsi" w:cstheme="minorBidi"/>
-          <w:noProof/>
-          <w:color w:val="auto"/>
-          <w:sz w:val="24"/>
-          <w:szCs w:val="24"/>
-        </w:rPr>
-      </w:sdtEndPr>
+      <w:sdtEndPr/>
       <w:sdtContent>
         <w:p>
           <w:pPr>
@@ -2286,10 +2287,7 @@
       </w:pPr>
       <w:bookmarkStart w:id="5" w:name="_Toc104864542"/>
       <w:r>
-        <w:t>Add</w:t>
-      </w:r>
-      <w:r>
-        <w:t>Ingredient</w:t>
+        <w:t>AddIngredient</w:t>
       </w:r>
       <w:bookmarkEnd w:id="5"/>
     </w:p>
@@ -2481,10 +2479,7 @@
           </w:tcPr>
           <w:p>
             <w:r>
-              <w:t>2</w:t>
-            </w:r>
-            <w:r>
-              <w:t>0</w:t>
+              <w:t>20</w:t>
             </w:r>
           </w:p>
         </w:tc>
@@ -2527,10 +2522,7 @@
       </w:pPr>
       <w:bookmarkStart w:id="6" w:name="_Toc104864543"/>
       <w:r>
-        <w:t>Delete</w:t>
-      </w:r>
-      <w:r>
-        <w:t>Ingredient</w:t>
+        <w:t>DeleteIngredient</w:t>
       </w:r>
       <w:bookmarkEnd w:id="6"/>
     </w:p>
@@ -2710,10 +2702,7 @@
       </w:pPr>
       <w:bookmarkStart w:id="7" w:name="_Toc104864544"/>
       <w:r>
-        <w:t>Mod</w:t>
-      </w:r>
-      <w:r>
-        <w:t>Ingredient</w:t>
+        <w:t>ModIngredient</w:t>
       </w:r>
       <w:bookmarkEnd w:id="7"/>
     </w:p>
@@ -4616,16 +4605,7 @@
           <w:sz w:val="26"/>
           <w:szCs w:val="26"/>
         </w:rPr>
-        <w:t>Update</w:t>
-      </w:r>
-      <w:r>
-        <w:rPr>
-          <w:rStyle w:val="HTMLCode"/>
-          <w:rFonts w:asciiTheme="majorHAnsi" w:hAnsiTheme="majorHAnsi" w:cstheme="majorBidi"/>
-          <w:sz w:val="26"/>
-          <w:szCs w:val="26"/>
-        </w:rPr>
-        <w:t xml:space="preserve"> recipe</w:t>
+        <w:t>Update recipe</w:t>
       </w:r>
       <w:bookmarkEnd w:id="18"/>
     </w:p>
@@ -4657,21 +4637,7 @@
         <w:rPr>
           <w:lang w:val="en-GB"/>
         </w:rPr>
-        <w:t>localhost:3001/</w:t>
-      </w:r>
-      <w:proofErr w:type="spellStart"/>
-      <w:r>
-        <w:rPr>
-          <w:lang w:val="en-GB"/>
-        </w:rPr>
-        <w:t>api</w:t>
-      </w:r>
-      <w:proofErr w:type="spellEnd"/>
-      <w:r>
-        <w:rPr>
-          <w:lang w:val="en-GB"/>
-        </w:rPr>
-        <w:t>/recipes/2 -X PUT -H 'Content-Type: application/json'</w:t>
+        <w:t>localhost:3001/api/recipes/2 -X PUT -H 'Content-Type: application/json'</w:t>
       </w:r>
     </w:p>
     <w:p>
@@ -4955,10 +4921,7 @@
           </w:tcPr>
           <w:p>
             <w:r>
-              <w:t>addI</w:t>
-            </w:r>
-            <w:r>
-              <w:t>ngredients</w:t>
+              <w:t>addIngredients</w:t>
             </w:r>
           </w:p>
         </w:tc>
@@ -4984,10 +4947,7 @@
           </w:tcPr>
           <w:p>
             <w:r>
-              <w:t>Array of</w:t>
-            </w:r>
-            <w:r>
-              <w:t xml:space="preserve"> AddIngredient</w:t>
+              <w:t>Array of AddIngredient</w:t>
             </w:r>
           </w:p>
         </w:tc>
@@ -5035,13 +4995,7 @@
           </w:tcPr>
           <w:p>
             <w:r>
-              <w:t xml:space="preserve">Array of </w:t>
-            </w:r>
-            <w:r>
-              <w:t>Delete</w:t>
-            </w:r>
-            <w:r>
-              <w:t>Ingredient</w:t>
+              <w:t>Array of DeleteIngredient</w:t>
             </w:r>
           </w:p>
         </w:tc>
@@ -5089,13 +5043,7 @@
           </w:tcPr>
           <w:p>
             <w:r>
-              <w:t xml:space="preserve">Array of </w:t>
-            </w:r>
-            <w:r>
-              <w:t>Mod</w:t>
-            </w:r>
-            <w:r>
-              <w:t>Ingredient</w:t>
+              <w:t>Array of ModIngredient</w:t>
             </w:r>
           </w:p>
         </w:tc>
@@ -6111,41 +6059,27 @@
           <w:szCs w:val="26"/>
           <w:lang w:val="en-GB"/>
         </w:rPr>
-        <w:t xml:space="preserve">    "</w:t>
-      </w:r>
-      <w:proofErr w:type="spellStart"/>
-      <w:proofErr w:type="gramStart"/>
-      <w:r>
-        <w:rPr>
-          <w:rFonts w:ascii="AppleSystemUIFont" w:hAnsi="AppleSystemUIFont" w:cs="AppleSystemUIFont"/>
-          <w:noProof w:val="0"/>
-          <w:sz w:val="26"/>
-          <w:szCs w:val="26"/>
-          <w:lang w:val="en-GB"/>
-        </w:rPr>
-        <w:t>preparation</w:t>
-      </w:r>
-      <w:proofErr w:type="gramEnd"/>
-      <w:r>
-        <w:rPr>
-          <w:rFonts w:ascii="AppleSystemUIFont" w:hAnsi="AppleSystemUIFont" w:cs="AppleSystemUIFont"/>
-          <w:noProof w:val="0"/>
-          <w:sz w:val="26"/>
-          <w:szCs w:val="26"/>
-          <w:lang w:val="en-GB"/>
-        </w:rPr>
-        <w:t>_length</w:t>
-      </w:r>
-      <w:proofErr w:type="spellEnd"/>
-      <w:r>
-        <w:rPr>
-          <w:rFonts w:ascii="AppleSystemUIFont" w:hAnsi="AppleSystemUIFont" w:cs="AppleSystemUIFont"/>
-          <w:noProof w:val="0"/>
-          <w:sz w:val="26"/>
-          <w:szCs w:val="26"/>
-          <w:lang w:val="en-GB"/>
-        </w:rPr>
-        <w:t>": "13",</w:t>
+        <w:t xml:space="preserve">    "preparation</w:t>
+      </w:r>
+      <w:r>
+        <w:rPr>
+          <w:rFonts w:ascii="AppleSystemUIFont" w:hAnsi="AppleSystemUIFont" w:cs="AppleSystemUIFont"/>
+          <w:noProof w:val="0"/>
+          <w:sz w:val="26"/>
+          <w:szCs w:val="26"/>
+          <w:lang w:val="en-GB"/>
+        </w:rPr>
+        <w:t>L</w:t>
+      </w:r>
+      <w:r>
+        <w:rPr>
+          <w:rFonts w:ascii="AppleSystemUIFont" w:hAnsi="AppleSystemUIFont" w:cs="AppleSystemUIFont"/>
+          <w:noProof w:val="0"/>
+          <w:sz w:val="26"/>
+          <w:szCs w:val="26"/>
+          <w:lang w:val="en-GB"/>
+        </w:rPr>
+        <w:t>ength": "13",</w:t>
       </w:r>
     </w:p>
     <w:p>
@@ -7202,6 +7136,11 @@
         <w:docPartUnique/>
       </w:docPartObj>
     </w:sdtPr>
+    <w:sdtEndPr>
+      <w:rPr>
+        <w:rStyle w:val="PageNumber"/>
+      </w:rPr>
+    </w:sdtEndPr>
     <w:sdtContent>
       <w:p>
         <w:pPr>
@@ -7266,6 +7205,11 @@
         <w:docPartUnique/>
       </w:docPartObj>
     </w:sdtPr>
+    <w:sdtEndPr>
+      <w:rPr>
+        <w:rStyle w:val="PageNumber"/>
+      </w:rPr>
+    </w:sdtEndPr>
     <w:sdtContent>
       <w:p>
         <w:pPr>

</xml_diff>